<commit_message>
Config files for multiple environments
</commit_message>
<xml_diff>
--- a/Doc Tech.docx
+++ b/Doc Tech.docx
@@ -159,7 +159,6 @@
                         <w:sz w:val="24"/>
                       </w:rPr>
                     </w:pPr>
-                    <w:proofErr w:type="spellStart"/>
                     <w:r>
                       <w:rPr>
                         <w:color w:val="2F5496" w:themeColor="accent1" w:themeShade="BF"/>
@@ -168,7 +167,6 @@
                       </w:rPr>
                       <w:t>ConnectionToLife</w:t>
                     </w:r>
-                    <w:proofErr w:type="spellEnd"/>
                   </w:p>
                 </w:tc>
               </w:sdtContent>
@@ -1192,6 +1190,9 @@
       <w:r>
         <w:t>Création et génération d’une grille pour simuler le Jeu de la Vie</w:t>
       </w:r>
+      <w:r>
+        <w:t xml:space="preserve"> (1/4 jour)</w:t>
+      </w:r>
     </w:p>
     <w:p>
       <w:pPr>
@@ -1207,6 +1208,9 @@
       <w:r>
         <w:t>itération du jeu (à partir de règles personnalisées)</w:t>
       </w:r>
+      <w:r>
+        <w:t xml:space="preserve"> (1/4 jour)</w:t>
+      </w:r>
     </w:p>
     <w:p>
       <w:pPr>
@@ -1219,6 +1223,9 @@
       <w:r>
         <w:t>Afficher le résultat d’une itération</w:t>
       </w:r>
+      <w:r>
+        <w:t xml:space="preserve"> (1/8 jour)</w:t>
+      </w:r>
     </w:p>
     <w:p>
       <w:r>
@@ -1236,6 +1243,9 @@
       <w:r>
         <w:t>Pouvoir s’authentifier</w:t>
       </w:r>
+      <w:r>
+        <w:t xml:space="preserve"> (1/2 jour)</w:t>
+      </w:r>
     </w:p>
     <w:p>
       <w:pPr>
@@ -1248,6 +1258,9 @@
       <w:r>
         <w:t>Pouvoir chatter avec d’autres utilisateurs</w:t>
       </w:r>
+      <w:r>
+        <w:t xml:space="preserve"> (1 jour)</w:t>
+      </w:r>
     </w:p>
     <w:p>
       <w:r>
@@ -1265,6 +1278,9 @@
       <w:r>
         <w:t>Partager l’état de la grille à la fin d’une simulation</w:t>
       </w:r>
+      <w:r>
+        <w:t xml:space="preserve"> (1 jour)</w:t>
+      </w:r>
     </w:p>
     <w:p>
       <w:pPr>
@@ -1277,6 +1293,9 @@
       <w:r>
         <w:t>Proposer une nouvelle règles aux autres utilisateurs</w:t>
       </w:r>
+      <w:r>
+        <w:t xml:space="preserve"> (1/2 jour)</w:t>
+      </w:r>
     </w:p>
     <w:p>
       <w:pPr>
@@ -1292,6 +1311,9 @@
       <w:r>
         <w:t>onfirmer la nouvelle règle</w:t>
       </w:r>
+      <w:r>
+        <w:t xml:space="preserve"> (1/2 jour)</w:t>
+      </w:r>
     </w:p>
     <w:p>
       <w:r>
@@ -1373,24 +1395,11 @@
         <w:t>Connexion</w:t>
       </w:r>
       <w:r>
-        <w:t xml:space="preserve"> (login-</w:t>
-      </w:r>
-      <w:proofErr w:type="spellStart"/>
-      <w:r>
-        <w:t>mdp</w:t>
-      </w:r>
-      <w:proofErr w:type="spellEnd"/>
-      <w:r>
-        <w:t>)</w:t>
-      </w:r>
-      <w:r>
-        <w:t> : admin-admin ou test-</w:t>
-      </w:r>
-      <w:proofErr w:type="spellStart"/>
-      <w:r>
-        <w:t>sosis</w:t>
-      </w:r>
-      <w:proofErr w:type="spellEnd"/>
+        <w:t xml:space="preserve"> (login-mdp)</w:t>
+      </w:r>
+      <w:r>
+        <w:t> : admin-admin ou test-sosis</w:t>
+      </w:r>
     </w:p>
     <w:p>
       <w:r>
@@ -2746,6 +2755,7 @@
   </w:compat>
   <w:rsids>
     <w:rsidRoot w:val="00362AAD"/>
+    <w:rsid w:val="000C4D3C"/>
     <w:rsid w:val="00362AAD"/>
     <w:rsid w:val="00613491"/>
     <w:rsid w:val="00752768"/>

</xml_diff>